<commit_message>
Bronze layer in bronzedb
</commit_message>
<xml_diff>
--- a/Notes/Git commit editing.docx
+++ b/Notes/Git commit editing.docx
@@ -18,7 +18,7 @@
       <w:r>
         <w:br/>
       </w:r>
-      <w:hyperlink r:id="rId4" w:history="1">
+      <w:hyperlink r:id="rId4" w:anchor="resolving-a-blocked-push" w:history="1">
         <w:r>
           <w:rPr>
             <w:rStyle w:val="Hyperlink"/>
@@ -36,6 +36,9 @@
         <w:br/>
       </w:r>
       <w:r>
+        <w:rPr>
+          <w:noProof/>
+        </w:rPr>
         <w:drawing>
           <wp:inline distT="0" distB="0" distL="0" distR="0" wp14:anchorId="06D33A3F" wp14:editId="2DF47828">
             <wp:extent cx="5439534" cy="2076740"/>
@@ -99,6 +102,9 @@
         <w:t>now</w:t>
       </w:r>
       <w:r>
+        <w:rPr>
+          <w:noProof/>
+        </w:rPr>
         <w:drawing>
           <wp:inline distT="0" distB="0" distL="0" distR="0" wp14:anchorId="2085E6B0" wp14:editId="1D7125EE">
             <wp:extent cx="5731510" cy="4472940"/>
@@ -183,6 +189,9 @@
         <w:br/>
       </w:r>
       <w:r>
+        <w:rPr>
+          <w:noProof/>
+        </w:rPr>
         <w:drawing>
           <wp:inline distT="0" distB="0" distL="0" distR="0" wp14:anchorId="71A985B9" wp14:editId="3431F99F">
             <wp:extent cx="5731510" cy="3776980"/>
@@ -262,6 +271,53 @@
     <w:p>
       <w:r>
         <w:t>Then try your git push origin command</w:t>
+      </w:r>
+    </w:p>
+    <w:p/>
+    <w:p/>
+    <w:p/>
+    <w:p/>
+    <w:p>
+      <w:r>
+        <w:t>If still doesn’t works and you have made too many commits, then delete the file due to which its happening and reset the head to the commit before you added that files in your git</w:t>
+      </w:r>
+    </w:p>
+    <w:p>
+      <w:r>
+        <w:t>Check the logs with : git logs</w:t>
+      </w:r>
+    </w:p>
+    <w:p>
+      <w:r>
+        <w:t>Identify how many commits you have made since adding that file.</w:t>
+      </w:r>
+    </w:p>
+    <w:p>
+      <w:r>
+        <w:t>Suppose that number is 3</w:t>
+      </w:r>
+    </w:p>
+    <w:p>
+      <w:r>
+        <w:t>Then run this command:</w:t>
+      </w:r>
+      <w:r>
+        <w:br/>
+      </w:r>
+      <w:r>
+        <w:t>git reset --soft HEAD~3</w:t>
+      </w:r>
+    </w:p>
+    <w:p/>
+    <w:p>
+      <w:r>
+        <w:t>It will reset the git to the 3 commits prior but won’t delete anything from your code</w:t>
+      </w:r>
+    </w:p>
+    <w:p>
+      <w:r>
+        <w:lastRenderedPageBreak/>
+        <w:t>Now commit again and it will work</w:t>
       </w:r>
     </w:p>
     <w:sectPr>
@@ -877,6 +933,7 @@
   <w:style w:type="character" w:default="1" w:styleId="DefaultParagraphFont">
     <w:name w:val="Default Paragraph Font"/>
     <w:uiPriority w:val="1"/>
+    <w:semiHidden/>
     <w:unhideWhenUsed/>
   </w:style>
   <w:style w:type="table" w:default="1" w:styleId="TableNormal">

</xml_diff>